<commit_message>
刘方东  - user query 更新
</commit_message>
<xml_diff>
--- a/document/rights_management/用户角色权限管理后端接口文档.docx
+++ b/document/rights_management/用户角色权限管理后端接口文档.docx
@@ -9693,62 +9693,8 @@
         </w:rPr>
         <w:t>对用户进行查询，有分页效果。</w:t>
       </w:r>
-    </w:p>
-    <w:p>
-      <w:pPr>
-        <w:spacing w:line="240" w:lineRule="auto"/>
-        <w:ind w:firstLineChars="0"/>
-        <w:rPr>
-          <w:rFonts w:ascii="等线" w:eastAsia="等线" w:hAnsi="等线" w:cs="Times New Roman"/>
-          <w:sz w:val="21"/>
-        </w:rPr>
-      </w:pPr>
-      <w:r>
-        <w:rPr>
-          <w:rFonts w:ascii="等线" w:eastAsia="等线" w:hAnsi="等线" w:cs="Times New Roman"/>
-          <w:sz w:val="21"/>
-        </w:rPr>
-        <w:tab/>
-      </w:r>
-      <w:r>
-        <w:rPr>
-          <w:rFonts w:ascii="等线" w:eastAsia="等线" w:hAnsi="等线" w:cs="Times New Roman" w:hint="eastAsia"/>
-          <w:sz w:val="21"/>
-        </w:rPr>
-        <w:t>注：</w:t>
-      </w:r>
-    </w:p>
-    <w:p>
-      <w:pPr>
-        <w:spacing w:line="240" w:lineRule="auto"/>
-        <w:ind w:firstLineChars="0"/>
-        <w:rPr>
-          <w:rFonts w:ascii="等线" w:eastAsia="等线" w:hAnsi="等线" w:cs="Times New Roman"/>
-          <w:sz w:val="21"/>
-        </w:rPr>
-      </w:pPr>
-      <w:r>
-        <w:rPr>
-          <w:rFonts w:ascii="等线" w:eastAsia="等线" w:hAnsi="等线" w:cs="Times New Roman"/>
-          <w:sz w:val="21"/>
-        </w:rPr>
-        <w:tab/>
-      </w:r>
-      <w:r>
-        <w:rPr>
-          <w:rFonts w:ascii="等线" w:eastAsia="等线" w:hAnsi="等线" w:cs="Times New Roman"/>
-          <w:sz w:val="21"/>
-        </w:rPr>
-        <w:tab/>
-        <w:t>admin</w:t>
-      </w:r>
-      <w:r>
-        <w:rPr>
-          <w:rFonts w:ascii="等线" w:eastAsia="等线" w:hAnsi="等线" w:cs="Times New Roman" w:hint="eastAsia"/>
-          <w:sz w:val="21"/>
-        </w:rPr>
-        <w:t>会得到全部有效菜单</w:t>
-      </w:r>
+      <w:bookmarkStart w:id="27" w:name="_GoBack"/>
+      <w:bookmarkEnd w:id="27"/>
     </w:p>
     <w:p>
       <w:pPr>
@@ -9978,7 +9924,93 @@
     <w:p>
       <w:pPr>
         <w:spacing w:line="240" w:lineRule="auto"/>
+        <w:ind w:leftChars="175" w:left="420" w:firstLineChars="0" w:firstLine="0"/>
+        <w:rPr>
+          <w:rFonts w:ascii="等线" w:eastAsia="等线" w:hAnsi="等线" w:cs="Times New Roman"/>
+          <w:sz w:val="21"/>
+        </w:rPr>
+      </w:pPr>
+      <w:r>
+        <w:rPr>
+          <w:rFonts w:ascii="等线" w:eastAsia="等线" w:hAnsi="等线" w:cs="Times New Roman"/>
+          <w:sz w:val="21"/>
+        </w:rPr>
+        <w:tab/>
+        <w:t>count,</w:t>
+      </w:r>
+      <w:r>
+        <w:rPr>
+          <w:rFonts w:ascii="等线" w:eastAsia="等线" w:hAnsi="等线" w:cs="Times New Roman" w:hint="eastAsia"/>
+          <w:sz w:val="21"/>
+        </w:rPr>
+        <w:t>整数：当前查询条件下的</w:t>
+      </w:r>
+      <w:proofErr w:type="gramStart"/>
+      <w:r>
+        <w:rPr>
+          <w:rFonts w:ascii="等线" w:eastAsia="等线" w:hAnsi="等线" w:cs="Times New Roman" w:hint="eastAsia"/>
+          <w:sz w:val="21"/>
+        </w:rPr>
+        <w:t>记录总</w:t>
+      </w:r>
+      <w:proofErr w:type="gramEnd"/>
+      <w:r>
+        <w:rPr>
+          <w:rFonts w:ascii="等线" w:eastAsia="等线" w:hAnsi="等线" w:cs="Times New Roman" w:hint="eastAsia"/>
+          <w:sz w:val="21"/>
+        </w:rPr>
+        <w:t>条数</w:t>
+      </w:r>
+      <w:r>
+        <w:rPr>
+          <w:rFonts w:ascii="等线" w:eastAsia="等线" w:hAnsi="等线" w:cs="Times New Roman" w:hint="eastAsia"/>
+          <w:sz w:val="21"/>
+        </w:rPr>
+        <w:t>(决定前端的分页数)</w:t>
+      </w:r>
+      <w:r>
+        <w:rPr>
+          <w:rFonts w:ascii="等线" w:eastAsia="等线" w:hAnsi="等线" w:cs="Times New Roman" w:hint="eastAsia"/>
+          <w:sz w:val="21"/>
+        </w:rPr>
+        <w:t>。</w:t>
+      </w:r>
+    </w:p>
+    <w:p>
+      <w:pPr>
+        <w:spacing w:line="240" w:lineRule="auto"/>
         <w:ind w:leftChars="175" w:left="420" w:firstLineChars="0" w:firstLine="420"/>
+        <w:rPr>
+          <w:rFonts w:ascii="等线" w:eastAsia="等线" w:hAnsi="等线" w:cs="Times New Roman" w:hint="eastAsia"/>
+          <w:sz w:val="21"/>
+        </w:rPr>
+      </w:pPr>
+      <w:r>
+        <w:rPr>
+          <w:rFonts w:ascii="等线" w:eastAsia="等线" w:hAnsi="等线" w:cs="Times New Roman" w:hint="eastAsia"/>
+          <w:sz w:val="21"/>
+        </w:rPr>
+        <w:t>d</w:t>
+      </w:r>
+      <w:r>
+        <w:rPr>
+          <w:rFonts w:ascii="等线" w:eastAsia="等线" w:hAnsi="等线" w:cs="Times New Roman"/>
+          <w:sz w:val="21"/>
+        </w:rPr>
+        <w:t>ata</w:t>
+      </w:r>
+      <w:r>
+        <w:rPr>
+          <w:rFonts w:ascii="等线" w:eastAsia="等线" w:hAnsi="等线" w:cs="Times New Roman" w:hint="eastAsia"/>
+          <w:sz w:val="21"/>
+        </w:rPr>
+        <w:t>，当前页的数据</w:t>
+      </w:r>
+    </w:p>
+    <w:p>
+      <w:pPr>
+        <w:spacing w:line="240" w:lineRule="auto"/>
+        <w:ind w:leftChars="275" w:left="660" w:firstLineChars="0" w:firstLine="420"/>
         <w:rPr>
           <w:rFonts w:ascii="等线" w:eastAsia="等线" w:hAnsi="等线" w:cs="Times New Roman"/>
           <w:sz w:val="21"/>
@@ -10008,7 +10040,7 @@
     <w:p>
       <w:pPr>
         <w:spacing w:line="240" w:lineRule="auto"/>
-        <w:ind w:leftChars="175" w:left="420" w:firstLineChars="0" w:firstLine="0"/>
+        <w:ind w:leftChars="375" w:left="900" w:firstLineChars="0" w:firstLine="0"/>
         <w:rPr>
           <w:rFonts w:ascii="等线" w:eastAsia="等线" w:hAnsi="等线" w:cs="Times New Roman"/>
           <w:sz w:val="21"/>
@@ -10033,7 +10065,7 @@
     <w:p>
       <w:pPr>
         <w:spacing w:line="240" w:lineRule="auto"/>
-        <w:ind w:leftChars="175" w:left="420" w:firstLineChars="0" w:firstLine="0"/>
+        <w:ind w:leftChars="375" w:left="900" w:firstLineChars="0" w:firstLine="0"/>
         <w:rPr>
           <w:rFonts w:ascii="等线" w:eastAsia="等线" w:hAnsi="等线" w:cs="Times New Roman"/>
           <w:sz w:val="21"/>
@@ -10066,7 +10098,7 @@
     <w:p>
       <w:pPr>
         <w:spacing w:line="240" w:lineRule="auto"/>
-        <w:ind w:leftChars="175" w:left="420" w:firstLineChars="0" w:firstLine="0"/>
+        <w:ind w:leftChars="375" w:left="900" w:firstLineChars="0" w:firstLine="0"/>
         <w:rPr>
           <w:rFonts w:ascii="等线" w:eastAsia="等线" w:hAnsi="等线" w:cs="Times New Roman"/>
           <w:sz w:val="21"/>
@@ -10097,7 +10129,7 @@
     <w:p>
       <w:pPr>
         <w:spacing w:line="240" w:lineRule="auto"/>
-        <w:ind w:leftChars="175" w:left="420" w:firstLineChars="0" w:firstLine="0"/>
+        <w:ind w:leftChars="375" w:left="900" w:firstLineChars="0" w:firstLine="0"/>
         <w:rPr>
           <w:rFonts w:ascii="等线" w:eastAsia="等线" w:hAnsi="等线" w:cs="Times New Roman"/>
           <w:sz w:val="21"/>
@@ -10137,7 +10169,7 @@
     <w:p>
       <w:pPr>
         <w:spacing w:line="240" w:lineRule="auto"/>
-        <w:ind w:leftChars="175" w:left="420" w:firstLineChars="0" w:firstLine="0"/>
+        <w:ind w:leftChars="375" w:left="900" w:firstLineChars="0" w:firstLine="0"/>
         <w:rPr>
           <w:rFonts w:ascii="等线" w:eastAsia="等线" w:hAnsi="等线" w:cs="Times New Roman"/>
           <w:sz w:val="21"/>
@@ -10162,7 +10194,7 @@
     <w:p>
       <w:pPr>
         <w:spacing w:line="240" w:lineRule="auto"/>
-        <w:ind w:leftChars="175" w:left="420" w:firstLineChars="0" w:firstLine="0"/>
+        <w:ind w:leftChars="375" w:left="900" w:firstLineChars="0" w:firstLine="0"/>
         <w:rPr>
           <w:rFonts w:ascii="等线" w:eastAsia="等线" w:hAnsi="等线" w:cs="Times New Roman"/>
           <w:sz w:val="21"/>
@@ -10195,7 +10227,7 @@
     <w:p>
       <w:pPr>
         <w:spacing w:line="240" w:lineRule="auto"/>
-        <w:ind w:leftChars="175" w:left="420" w:firstLineChars="0" w:firstLine="0"/>
+        <w:ind w:leftChars="375" w:left="900" w:firstLineChars="0" w:firstLine="0"/>
         <w:rPr>
           <w:rFonts w:ascii="等线" w:eastAsia="等线" w:hAnsi="等线" w:cs="Times New Roman"/>
           <w:sz w:val="21"/>
@@ -10336,30 +10368,7 @@
           <w:rFonts w:ascii="等线" w:eastAsia="等线" w:hAnsi="等线" w:cs="Times New Roman" w:hint="eastAsia"/>
           <w:sz w:val="21"/>
         </w:rPr>
-        <w:t>对</w:t>
-      </w:r>
-      <w:r>
-        <w:rPr>
-          <w:rFonts w:ascii="等线" w:eastAsia="等线" w:hAnsi="等线" w:cs="Times New Roman" w:hint="eastAsia"/>
-          <w:sz w:val="21"/>
-        </w:rPr>
-        <w:t>当前</w:t>
-      </w:r>
-      <w:r>
-        <w:rPr>
-          <w:rFonts w:ascii="等线" w:eastAsia="等线" w:hAnsi="等线" w:cs="Times New Roman" w:hint="eastAsia"/>
-          <w:sz w:val="21"/>
-        </w:rPr>
-        <w:t>用户进行查询</w:t>
-      </w:r>
-      <w:bookmarkStart w:id="27" w:name="_GoBack"/>
-      <w:bookmarkEnd w:id="27"/>
-      <w:r>
-        <w:rPr>
-          <w:rFonts w:ascii="等线" w:eastAsia="等线" w:hAnsi="等线" w:cs="Times New Roman" w:hint="eastAsia"/>
-          <w:sz w:val="21"/>
-        </w:rPr>
-        <w:t>。</w:t>
+        <w:t>对当前用户进行查询。</w:t>
       </w:r>
     </w:p>
     <w:p>
@@ -10425,7 +10434,7 @@
         <w:spacing w:line="240" w:lineRule="auto"/>
         <w:ind w:firstLineChars="0" w:firstLine="0"/>
         <w:rPr>
-          <w:rFonts w:ascii="等线" w:eastAsia="等线" w:hAnsi="等线" w:cs="Times New Roman" w:hint="eastAsia"/>
+          <w:rFonts w:ascii="等线" w:eastAsia="等线" w:hAnsi="等线" w:cs="Times New Roman"/>
           <w:sz w:val="21"/>
         </w:rPr>
       </w:pPr>
@@ -13674,7 +13683,7 @@
 </file>
 
 <file path=customXml/itemProps2.xml><?xml version="1.0" encoding="utf-8"?>
-<ds:datastoreItem xmlns:ds="http://schemas.openxmlformats.org/officeDocument/2006/customXml" ds:itemID="{9B02C50A-5984-4A5A-AE0E-6945BA267F50}">
+<ds:datastoreItem xmlns:ds="http://schemas.openxmlformats.org/officeDocument/2006/customXml" ds:itemID="{AFEF7096-784F-4F63-9F43-9DB41C6AB86D}">
   <ds:schemaRefs>
     <ds:schemaRef ds:uri="http://schemas.openxmlformats.org/officeDocument/2006/bibliography"/>
   </ds:schemaRefs>

</xml_diff>